<commit_message>
add domain model graph
</commit_message>
<xml_diff>
--- a/数据库设计/数据库表描述.docx
+++ b/数据库设计/数据库表描述.docx
@@ -10270,19 +10270,14 @@
               <w:rPr>
                 <w:sz w:val="24"/>
               </w:rPr>
-              <w:t>I</w:t>
-            </w:r>
-            <w:r>
-              <w:rPr>
-                <w:sz w:val="24"/>
-              </w:rPr>
-              <w:t>nt</w:t>
-            </w:r>
-            <w:r>
-              <w:rPr>
-                <w:sz w:val="24"/>
-              </w:rPr>
-              <w:t>eger</w:t>
+              <w:t>T</w:t>
+            </w:r>
+            <w:r>
+              <w:rPr>
+                <w:rFonts w:hint="eastAsia"/>
+                <w:sz w:val="24"/>
+              </w:rPr>
+              <w:t>imestamp</w:t>
             </w:r>
           </w:p>
         </w:tc>
@@ -10417,21 +10412,17 @@
               <w:rPr>
                 <w:sz w:val="24"/>
               </w:rPr>
-              <w:t>V</w:t>
-            </w:r>
-            <w:r>
-              <w:rPr>
-                <w:sz w:val="24"/>
-              </w:rPr>
-              <w:t>ar</w:t>
-            </w:r>
-            <w:r>
-              <w:rPr>
-                <w:rFonts w:hint="eastAsia"/>
-                <w:sz w:val="24"/>
-              </w:rPr>
-              <w:t>char</w:t>
-            </w:r>
+              <w:t>I</w:t>
+            </w:r>
+            <w:r>
+              <w:rPr>
+                <w:rFonts w:hint="eastAsia"/>
+                <w:sz w:val="24"/>
+              </w:rPr>
+              <w:t>nteger</w:t>
+            </w:r>
+            <w:bookmarkStart w:id="0" w:name="_GoBack"/>
+            <w:bookmarkEnd w:id="0"/>
           </w:p>
         </w:tc>
         <w:tc>
@@ -12376,13 +12367,10 @@
         </w:rPr>
         <w:t>)</w:t>
       </w:r>
-      <w:bookmarkStart w:id="0" w:name="_GoBack"/>
-      <w:bookmarkEnd w:id="0"/>
     </w:p>
     <w:p>
       <w:pPr>
         <w:rPr>
-          <w:rFonts w:hint="eastAsia"/>
           <w:b/>
         </w:rPr>
       </w:pPr>
@@ -15094,13 +15082,7 @@
         </w:tc>
       </w:tr>
     </w:tbl>
-    <w:p>
-      <w:pPr>
-        <w:rPr>
-          <w:rFonts w:hint="eastAsia"/>
-        </w:rPr>
-      </w:pPr>
-    </w:p>
+    <w:p/>
     <w:sectPr>
       <w:pgSz w:w="11906" w:h="16838"/>
       <w:pgMar w:top="1440" w:right="1800" w:bottom="1440" w:left="1800" w:header="851" w:footer="992" w:gutter="0"/>
@@ -16138,7 +16120,7 @@
 </file>
 
 <file path=customXml/itemProps1.xml><?xml version="1.0" encoding="utf-8"?>
-<ds:datastoreItem xmlns:ds="http://schemas.openxmlformats.org/officeDocument/2006/customXml" ds:itemID="{56386D7E-A1A2-45AF-BB23-9069EBBB6C93}">
+<ds:datastoreItem xmlns:ds="http://schemas.openxmlformats.org/officeDocument/2006/customXml" ds:itemID="{AD87A76A-CFAA-40E7-9E61-92887453F3D1}">
   <ds:schemaRefs>
     <ds:schemaRef ds:uri="http://schemas.openxmlformats.org/officeDocument/2006/bibliography"/>
   </ds:schemaRefs>

</xml_diff>

<commit_message>
graphics and reports  update
</commit_message>
<xml_diff>
--- a/数据库设计/数据库表描述.docx
+++ b/数据库设计/数据库表描述.docx
@@ -10250,7 +10250,20 @@
               <w:rPr>
                 <w:sz w:val="24"/>
               </w:rPr>
-              <w:t>Age</w:t>
+              <w:t>g</w:t>
+            </w:r>
+            <w:r>
+              <w:rPr>
+                <w:rFonts w:hint="eastAsia"/>
+                <w:sz w:val="24"/>
+              </w:rPr>
+              <w:t>enerate_</w:t>
+            </w:r>
+            <w:r>
+              <w:rPr>
+                <w:sz w:val="24"/>
+              </w:rPr>
+              <w:t>time</w:t>
             </w:r>
           </w:p>
         </w:tc>
@@ -10392,7 +10405,19 @@
               <w:rPr>
                 <w:sz w:val="24"/>
               </w:rPr>
-              <w:t>career</w:t>
+              <w:t>b</w:t>
+            </w:r>
+            <w:r>
+              <w:rPr>
+                <w:sz w:val="24"/>
+              </w:rPr>
+              <w:t>rowser</w:t>
+            </w:r>
+            <w:r>
+              <w:rPr>
+                <w:sz w:val="24"/>
+              </w:rPr>
+              <w:t>_num</w:t>
             </w:r>
           </w:p>
         </w:tc>
@@ -10421,8 +10446,6 @@
               </w:rPr>
               <w:t>nteger</w:t>
             </w:r>
-            <w:bookmarkStart w:id="0" w:name="_GoBack"/>
-            <w:bookmarkEnd w:id="0"/>
           </w:p>
         </w:tc>
         <w:tc>
@@ -12935,7 +12958,7 @@
               <w:rPr>
                 <w:sz w:val="24"/>
               </w:rPr>
-              <w:t>room</w:t>
+              <w:t>title</w:t>
             </w:r>
           </w:p>
         </w:tc>
@@ -13083,7 +13106,7 @@
               <w:rPr>
                 <w:sz w:val="24"/>
               </w:rPr>
-              <w:t>office</w:t>
+              <w:t>content</w:t>
             </w:r>
           </w:p>
         </w:tc>
@@ -13234,7 +13257,15 @@
               <w:rPr>
                 <w:sz w:val="24"/>
               </w:rPr>
-              <w:t>kitchen</w:t>
+              <w:t>issue_</w:t>
+            </w:r>
+            <w:bookmarkStart w:id="0" w:name="_GoBack"/>
+            <w:bookmarkEnd w:id="0"/>
+            <w:r>
+              <w:rPr>
+                <w:sz w:val="24"/>
+              </w:rPr>
+              <w:t>time</w:t>
             </w:r>
           </w:p>
         </w:tc>
@@ -13370,7 +13401,7 @@
               <w:rPr>
                 <w:sz w:val="24"/>
               </w:rPr>
-              <w:t>bathroom</w:t>
+              <w:t>parise_num</w:t>
             </w:r>
           </w:p>
         </w:tc>
@@ -13519,7 +13550,6 @@
             </w:pPr>
             <w:r>
               <w:rPr>
-                <w:rFonts w:hint="eastAsia"/>
                 <w:sz w:val="24"/>
               </w:rPr>
               <w:t>f</w:t>
@@ -13528,7 +13558,13 @@
               <w:rPr>
                 <w:sz w:val="24"/>
               </w:rPr>
-              <w:t>ileId</w:t>
+              <w:t>ile</w:t>
+            </w:r>
+            <w:r>
+              <w:rPr>
+                <w:sz w:val="24"/>
+              </w:rPr>
+              <w:t>_id</w:t>
             </w:r>
           </w:p>
         </w:tc>
@@ -13692,7 +13728,19 @@
               <w:rPr>
                 <w:sz w:val="24"/>
               </w:rPr>
-              <w:t>userId</w:t>
+              <w:t>u</w:t>
+            </w:r>
+            <w:r>
+              <w:rPr>
+                <w:sz w:val="24"/>
+              </w:rPr>
+              <w:t>ser</w:t>
+            </w:r>
+            <w:r>
+              <w:rPr>
+                <w:sz w:val="24"/>
+              </w:rPr>
+              <w:t>_id</w:t>
             </w:r>
           </w:p>
         </w:tc>
@@ -14400,7 +14448,7 @@
               <w:rPr>
                 <w:sz w:val="24"/>
               </w:rPr>
-              <w:t>kitchen</w:t>
+              <w:t>Issue_time</w:t>
             </w:r>
           </w:p>
         </w:tc>
@@ -14534,9 +14582,10 @@
             </w:pPr>
             <w:r>
               <w:rPr>
-                <w:sz w:val="24"/>
-              </w:rPr>
-              <w:t>office</w:t>
+                <w:rFonts w:hint="eastAsia"/>
+                <w:sz w:val="24"/>
+              </w:rPr>
+              <w:t>content</w:t>
             </w:r>
           </w:p>
         </w:tc>
@@ -14685,7 +14734,6 @@
             </w:pPr>
             <w:r>
               <w:rPr>
-                <w:rFonts w:hint="eastAsia"/>
                 <w:sz w:val="24"/>
               </w:rPr>
               <w:t>p</w:t>
@@ -14694,7 +14742,13 @@
               <w:rPr>
                 <w:sz w:val="24"/>
               </w:rPr>
-              <w:t>ostId</w:t>
+              <w:t>ost</w:t>
+            </w:r>
+            <w:r>
+              <w:rPr>
+                <w:sz w:val="24"/>
+              </w:rPr>
+              <w:t>_id</w:t>
             </w:r>
           </w:p>
         </w:tc>
@@ -14854,7 +14908,6 @@
             </w:pPr>
             <w:r>
               <w:rPr>
-                <w:rFonts w:hint="eastAsia"/>
                 <w:sz w:val="24"/>
               </w:rPr>
               <w:t>u</w:t>
@@ -14863,7 +14916,13 @@
               <w:rPr>
                 <w:sz w:val="24"/>
               </w:rPr>
-              <w:t>serId</w:t>
+              <w:t>ser</w:t>
+            </w:r>
+            <w:r>
+              <w:rPr>
+                <w:sz w:val="24"/>
+              </w:rPr>
+              <w:t>_id</w:t>
             </w:r>
           </w:p>
         </w:tc>
@@ -16120,7 +16179,7 @@
 </file>
 
 <file path=customXml/itemProps1.xml><?xml version="1.0" encoding="utf-8"?>
-<ds:datastoreItem xmlns:ds="http://schemas.openxmlformats.org/officeDocument/2006/customXml" ds:itemID="{AD87A76A-CFAA-40E7-9E61-92887453F3D1}">
+<ds:datastoreItem xmlns:ds="http://schemas.openxmlformats.org/officeDocument/2006/customXml" ds:itemID="{1DC27079-5977-4C55-B87D-47882BDDB694}">
   <ds:schemaRefs>
     <ds:schemaRef ds:uri="http://schemas.openxmlformats.org/officeDocument/2006/bibliography"/>
   </ds:schemaRefs>

</xml_diff>